<commit_message>
Summary up to graphs
</commit_message>
<xml_diff>
--- a/DSASummaryMatterials/Engl.docx
+++ b/DSASummaryMatterials/Engl.docx
@@ -88,7 +88,15 @@
         <w:t>Queue</w:t>
       </w:r>
       <w:r>
-        <w:t xml:space="preserve"> – First In First Out. Similar to array in which only the first index can be accessed. Can be used as a part of BFS algorithm. Use .NET implementation.</w:t>
+        <w:t xml:space="preserve"> – First </w:t>
+      </w:r>
+      <w:proofErr w:type="gramStart"/>
+      <w:r>
+        <w:t>In</w:t>
+      </w:r>
+      <w:proofErr w:type="gramEnd"/>
+      <w:r>
+        <w:t xml:space="preserve"> First Out. Similar to array in which only the first index can be accessed. Can be used as a part of BFS algorithm. Use .NET implementation.</w:t>
       </w:r>
     </w:p>
     <w:p>
@@ -284,8 +292,13 @@
     </w:p>
     <w:p>
       <w:r>
-        <w:t>Tree Implementation can be taken from Tree.cs</w:t>
-      </w:r>
+        <w:t xml:space="preserve">Tree Implementation can be taken from </w:t>
+      </w:r>
+      <w:proofErr w:type="spellStart"/>
+      <w:r>
+        <w:t>Tree.cs</w:t>
+      </w:r>
+      <w:proofErr w:type="spellEnd"/>
     </w:p>
     <w:p>
       <w:r>
@@ -296,19 +309,7 @@
           <w:rPr>
             <w:rStyle w:val="Hyperlink"/>
           </w:rPr>
-          <w:t>http://demakov.com/s</w:t>
-        </w:r>
-        <w:r>
-          <w:rPr>
-            <w:rStyle w:val="Hyperlink"/>
-          </w:rPr>
-          <w:t>n</w:t>
-        </w:r>
-        <w:r>
-          <w:rPr>
-            <w:rStyle w:val="Hyperlink"/>
-          </w:rPr>
-          <w:t>ippets/aatree.html</w:t>
+          <w:t>http://demakov.com/snippets/aatree.html</w:t>
         </w:r>
       </w:hyperlink>
     </w:p>
@@ -339,17 +340,21 @@
       </w:r>
     </w:p>
     <w:p>
+      <w:proofErr w:type="spellStart"/>
+      <w:proofErr w:type="gramStart"/>
       <w:r>
         <w:rPr>
           <w:b/>
         </w:rPr>
         <w:t>SortedDictionary</w:t>
       </w:r>
-      <w:r>
-        <w:t xml:space="preserve">  - .NET Implementation of balanced Tree. </w:t>
-      </w:r>
-      <w:r>
-        <w:t>Sorted by key. Use when sorting is needed</w:t>
+      <w:proofErr w:type="spellEnd"/>
+      <w:r>
+        <w:t xml:space="preserve">  -</w:t>
+      </w:r>
+      <w:proofErr w:type="gramEnd"/>
+      <w:r>
+        <w:t xml:space="preserve"> .NET Implementation of balanced Tree. Sorted by key. Use when sorting is needed</w:t>
       </w:r>
     </w:p>
     <w:p>
@@ -394,19 +399,40 @@
         <w:t>l</w:t>
       </w:r>
       <w:r>
-        <w:t xml:space="preserve">ly index is calculated by  </w:t>
-      </w:r>
+        <w:t xml:space="preserve">ly index is calculated </w:t>
+      </w:r>
+      <w:proofErr w:type="gramStart"/>
+      <w:r>
+        <w:t xml:space="preserve">by  </w:t>
+      </w:r>
+      <w:proofErr w:type="spellStart"/>
       <w:r>
         <w:rPr>
           <w:b/>
         </w:rPr>
         <w:t>i</w:t>
       </w:r>
-      <w:r>
-        <w:rPr>
-          <w:b/>
-        </w:rPr>
-        <w:t xml:space="preserve"> = Hash(obj)%n</w:t>
+      <w:proofErr w:type="spellEnd"/>
+      <w:proofErr w:type="gramEnd"/>
+      <w:r>
+        <w:rPr>
+          <w:b/>
+        </w:rPr>
+        <w:t xml:space="preserve"> = Hash(</w:t>
+      </w:r>
+      <w:proofErr w:type="spellStart"/>
+      <w:r>
+        <w:rPr>
+          <w:b/>
+        </w:rPr>
+        <w:t>obj</w:t>
+      </w:r>
+      <w:proofErr w:type="spellEnd"/>
+      <w:r>
+        <w:rPr>
+          <w:b/>
+        </w:rPr>
+        <w:t>)%n</w:t>
       </w:r>
       <w:r>
         <w:t xml:space="preserve"> </w:t>
@@ -418,12 +444,25 @@
         <w:t>where n is the size of the array. Add, find, delete</w:t>
       </w:r>
       <w:r>
-        <w:t xml:space="preserve"> are of constant speed. Use .NET implementation (Doesn’t allow for repeat values).</w:t>
-      </w:r>
-    </w:p>
-    <w:p>
-      <w:r>
-        <w:t>SortedSet – sorted in increasing order of elements</w:t>
+        <w:t xml:space="preserve"> </w:t>
+      </w:r>
+      <w:proofErr w:type="gramStart"/>
+      <w:r>
+        <w:t>are</w:t>
+      </w:r>
+      <w:proofErr w:type="gramEnd"/>
+      <w:r>
+        <w:t xml:space="preserve"> of constant speed. Use .NET implementation (Doesn’t allow for repeat values).</w:t>
+      </w:r>
+    </w:p>
+    <w:p>
+      <w:proofErr w:type="spellStart"/>
+      <w:r>
+        <w:t>SortedSet</w:t>
+      </w:r>
+      <w:proofErr w:type="spellEnd"/>
+      <w:r>
+        <w:t xml:space="preserve"> – sorted in increasing order of elements</w:t>
       </w:r>
     </w:p>
     <w:p>
@@ -449,7 +488,21 @@
         <w:rPr>
           <w:b/>
         </w:rPr>
-        <w:t xml:space="preserve">Additional Note: To use sorted structures for custom classes implement Icomparable, to set the way elements are sorted. </w:t>
+        <w:t xml:space="preserve">Additional Note: To use sorted structures for custom classes implement </w:t>
+      </w:r>
+      <w:proofErr w:type="spellStart"/>
+      <w:r>
+        <w:rPr>
+          <w:b/>
+        </w:rPr>
+        <w:t>Icomparable</w:t>
+      </w:r>
+      <w:proofErr w:type="spellEnd"/>
+      <w:r>
+        <w:rPr>
+          <w:b/>
+        </w:rPr>
+        <w:t xml:space="preserve">, to set the way elements are sorted. </w:t>
       </w:r>
     </w:p>
     <w:p>
@@ -468,8 +521,16 @@
         <w:rPr>
           <w:b/>
         </w:rPr>
-        <w:t>sets provide Equals and possibly GetHashCode</w:t>
-      </w:r>
+        <w:t xml:space="preserve">sets provide Equals and possibly </w:t>
+      </w:r>
+      <w:proofErr w:type="spellStart"/>
+      <w:r>
+        <w:rPr>
+          <w:b/>
+        </w:rPr>
+        <w:t>GetHashCode</w:t>
+      </w:r>
+      <w:proofErr w:type="spellEnd"/>
       <w:r>
         <w:rPr>
           <w:b/>
@@ -493,31 +554,78 @@
           <w:u w:val="single"/>
         </w:rPr>
       </w:pPr>
+      <w:proofErr w:type="spellStart"/>
       <w:r>
         <w:rPr>
           <w:b/>
           <w:u w:val="single"/>
         </w:rPr>
-        <w:t>Wintelect Classes that might be useful</w:t>
-      </w:r>
-    </w:p>
-    <w:p>
-      <w:r>
-        <w:rPr>
-          <w:b/>
-        </w:rPr>
-        <w:t xml:space="preserve">BigList </w:t>
-      </w:r>
-      <w:r>
-        <w:t xml:space="preserve">– quick insertion, deletion, copy, ranges. Good to use when there are may deletion and isertions. </w:t>
-      </w:r>
-    </w:p>
-    <w:p>
-      <w:r>
-        <w:rPr>
-          <w:b/>
-        </w:rPr>
-        <w:t xml:space="preserve">Bag/OrderedBag </w:t>
+        <w:t>Wintelect</w:t>
+      </w:r>
+      <w:proofErr w:type="spellEnd"/>
+      <w:r>
+        <w:rPr>
+          <w:b/>
+          <w:u w:val="single"/>
+        </w:rPr>
+        <w:t xml:space="preserve"> Classes that might be useful</w:t>
+      </w:r>
+    </w:p>
+    <w:p>
+      <w:proofErr w:type="spellStart"/>
+      <w:r>
+        <w:rPr>
+          <w:b/>
+        </w:rPr>
+        <w:t>BigList</w:t>
+      </w:r>
+      <w:proofErr w:type="spellEnd"/>
+      <w:r>
+        <w:rPr>
+          <w:b/>
+        </w:rPr>
+        <w:t xml:space="preserve"> </w:t>
+      </w:r>
+      <w:r>
+        <w:t xml:space="preserve">– quick insertion, deletion, copy, ranges. Good to use when there are </w:t>
+      </w:r>
+      <w:proofErr w:type="spellStart"/>
+      <w:r>
+        <w:t>may</w:t>
+      </w:r>
+      <w:proofErr w:type="spellEnd"/>
+      <w:r>
+        <w:t xml:space="preserve"> deletion and </w:t>
+      </w:r>
+      <w:proofErr w:type="spellStart"/>
+      <w:r>
+        <w:t>isertions</w:t>
+      </w:r>
+      <w:proofErr w:type="spellEnd"/>
+      <w:r>
+        <w:t xml:space="preserve">. </w:t>
+      </w:r>
+    </w:p>
+    <w:p>
+      <w:r>
+        <w:rPr>
+          <w:b/>
+        </w:rPr>
+        <w:t>Bag/</w:t>
+      </w:r>
+      <w:proofErr w:type="spellStart"/>
+      <w:r>
+        <w:rPr>
+          <w:b/>
+        </w:rPr>
+        <w:t>OrderedBag</w:t>
+      </w:r>
+      <w:proofErr w:type="spellEnd"/>
+      <w:r>
+        <w:rPr>
+          <w:b/>
+        </w:rPr>
+        <w:t xml:space="preserve"> </w:t>
       </w:r>
       <w:r>
         <w:t xml:space="preserve">– sets that allow repeat values. Same rules apply as with sets. </w:t>
@@ -538,8 +646,16 @@
         <w:rPr>
           <w:b/>
         </w:rPr>
-        <w:t>Heap/PriorityQueue</w:t>
-      </w:r>
+        <w:t>Heap/</w:t>
+      </w:r>
+      <w:proofErr w:type="spellStart"/>
+      <w:r>
+        <w:rPr>
+          <w:b/>
+        </w:rPr>
+        <w:t>PriorityQueue</w:t>
+      </w:r>
+      <w:proofErr w:type="spellEnd"/>
     </w:p>
     <w:p>
       <w:r>
@@ -548,8 +664,13 @@
     </w:p>
     <w:p>
       <w:r>
-        <w:t>Implementation with explanations can be seen in Heap.cs</w:t>
-      </w:r>
+        <w:t xml:space="preserve">Implementation with explanations can be seen in </w:t>
+      </w:r>
+      <w:proofErr w:type="spellStart"/>
+      <w:r>
+        <w:t>Heap.cs</w:t>
+      </w:r>
+      <w:proofErr w:type="spellEnd"/>
     </w:p>
     <w:p/>
     <w:p>
@@ -600,96 +721,161 @@
     </w:p>
     <w:p>
       <w:r>
-        <w:t xml:space="preserve">When there is obvious iterative solution. Like number series (fibonachi, factoriel). If there is only one recursive call in your function, then there is definitely an obvious iterative solution. </w:t>
-      </w:r>
-      <w:r>
-        <w:t>Example for that can be seen in tree DFS</w:t>
-      </w:r>
+        <w:t>When there is obvious iterative solution. Like number series (</w:t>
+      </w:r>
+      <w:proofErr w:type="spellStart"/>
+      <w:r>
+        <w:t>fibonachi</w:t>
+      </w:r>
+      <w:proofErr w:type="spellEnd"/>
+      <w:r>
+        <w:t xml:space="preserve">, </w:t>
+      </w:r>
+      <w:proofErr w:type="spellStart"/>
+      <w:r>
+        <w:t>factoriel</w:t>
+      </w:r>
+      <w:proofErr w:type="spellEnd"/>
+      <w:r>
+        <w:t xml:space="preserve">). If there is only one recursive call in your function, then there is definitely an obvious iterative solution. </w:t>
+      </w:r>
+      <w:r>
+        <w:t xml:space="preserve">Example for that can be seen in tree DFS travers both iterative and with a stack. </w:t>
+      </w:r>
+    </w:p>
+    <w:p>
+      <w:r>
+        <w:rPr>
+          <w:b/>
+        </w:rPr>
+        <w:t>In combinatorial problems</w:t>
+      </w:r>
+      <w:r>
+        <w:t xml:space="preserve">. If specific combinations are required most likely recursion will be the right type of solution. If only a number of combinations or some results of such are required dynamic algorithm is the most likely solution. All specific algorithms for combination, variations and so on will be included in the project and discussed in the combinatory section. </w:t>
+      </w:r>
+    </w:p>
+    <w:p>
+      <w:r>
+        <w:rPr>
+          <w:b/>
+        </w:rPr>
+        <w:t xml:space="preserve">Paths in a maze </w:t>
+      </w:r>
+      <w:r>
+        <w:t xml:space="preserve">– Three common types of problems are find shortest path to a point, find longest path to a point, and finally find all paths that satisfy some condition. </w:t>
+      </w:r>
+    </w:p>
+    <w:p>
+      <w:r>
+        <w:rPr>
+          <w:b/>
+        </w:rPr>
+        <w:t>Shortest Path to a point</w:t>
+      </w:r>
+      <w:r>
+        <w:t xml:space="preserve"> – BFS is the most likely candidate for a solution. </w:t>
+      </w:r>
+      <w:r>
+        <w:t xml:space="preserve">Implementation with a queue will probably be your best bet. In this case you can look at the labyrinth as a tree and you are traversing it to reach a certain point(searching). In a maze this type of solution would look like a wave staring from the initial point and radiating toward the goal. </w:t>
+      </w:r>
+    </w:p>
+    <w:p>
+      <w:r>
+        <w:rPr>
+          <w:b/>
+        </w:rPr>
+        <w:t>Shortest Path to all points</w:t>
+      </w:r>
+      <w:r>
+        <w:t xml:space="preserve"> – </w:t>
+      </w:r>
+      <w:proofErr w:type="spellStart"/>
+      <w:r>
+        <w:t>Dijkstra</w:t>
+      </w:r>
+      <w:proofErr w:type="spellEnd"/>
+      <w:r>
+        <w:t xml:space="preserve"> is the most likely candidate for a solution. In this case the maze needs to be viewed as a graph. It will be covered in the graph section.</w:t>
+      </w:r>
+    </w:p>
+    <w:p>
+      <w:r>
+        <w:rPr>
+          <w:b/>
+        </w:rPr>
+        <w:t>Longest Path to a point</w:t>
+      </w:r>
+      <w:r>
+        <w:t xml:space="preserve"> – DFS or BFS, but in my opinion DFS is much simpler to implement. This type of solution is also known as backtracking. The general idea is you take a path to its end, and then go back a step and go in a different direction until again the path ends. The method ends when there is nowhere to go and nowhere to backtrack to. </w:t>
+      </w:r>
+    </w:p>
+    <w:p>
+      <w:r>
+        <w:rPr>
+          <w:b/>
+        </w:rPr>
+        <w:t>All paths that satisfy a conditio</w:t>
+      </w:r>
+      <w:r>
+        <w:t xml:space="preserve">n – BFS as the paths radiate from starting point and stop when then satisfy a condition. </w:t>
+      </w:r>
+    </w:p>
+    <w:p>
+      <w:r>
+        <w:t>There are few examples</w:t>
+      </w:r>
+      <w:r>
+        <w:t xml:space="preserve"> recursion in Recursion project. </w:t>
+      </w:r>
+    </w:p>
+    <w:p>
+      <w:r>
+        <w:br w:type="page"/>
+      </w:r>
+    </w:p>
+    <w:p/>
+    <w:p>
+      <w:pPr>
+        <w:pStyle w:val="Heading1"/>
+      </w:pPr>
+      <w:r>
+        <w:t>Combinatorics</w:t>
+      </w:r>
+    </w:p>
+    <w:p/>
+    <w:p>
+      <w:r>
+        <w:t>Combination – order doesn’t matter</w:t>
+      </w:r>
+    </w:p>
+    <w:p>
+      <w:r>
+        <w:t>Variation – order matters and you take k elements.</w:t>
+      </w:r>
+    </w:p>
+    <w:p>
+      <w:r>
+        <w:t xml:space="preserve">Permutation – order matters and you take </w:t>
+      </w:r>
+      <w:proofErr w:type="spellStart"/>
+      <w:r>
+        <w:t>n</w:t>
+      </w:r>
+      <w:proofErr w:type="spellEnd"/>
+      <w:r>
+        <w:t xml:space="preserve"> element.</w:t>
+      </w:r>
+    </w:p>
+    <w:p>
+      <w:r>
+        <w:t>All algorithms can be found in the demo code from the lectures.</w:t>
+      </w:r>
+    </w:p>
+    <w:p/>
+    <w:p>
       <w:bookmarkStart w:id="0" w:name="_GoBack"/>
       <w:bookmarkEnd w:id="0"/>
-      <w:r>
-        <w:t xml:space="preserve"> travers both iterative and with a stack. </w:t>
-      </w:r>
-    </w:p>
-    <w:p>
-      <w:r>
-        <w:rPr>
-          <w:b/>
-        </w:rPr>
-        <w:t>In combinatorial problems</w:t>
-      </w:r>
-      <w:r>
-        <w:t xml:space="preserve">. If specific combinations are required most likely recursion will be the right type of solution. If only a number of combinations or some results of such are required dynamic algorithm is the most likely solution. All specific algorithms for combination, variations and so on will be included in the project and discussed in the combinatory section. </w:t>
-      </w:r>
-    </w:p>
-    <w:p>
-      <w:r>
-        <w:rPr>
-          <w:b/>
-        </w:rPr>
-        <w:t xml:space="preserve">Paths in a maze </w:t>
-      </w:r>
-      <w:r>
-        <w:t xml:space="preserve">– Three common types of problems are find shortest path to a point, find longest path to a point, and finally find all paths that satisfy some condition. </w:t>
-      </w:r>
-    </w:p>
-    <w:p>
-      <w:r>
-        <w:rPr>
-          <w:b/>
-        </w:rPr>
-        <w:t>Shortest Path to a point</w:t>
-      </w:r>
-      <w:r>
-        <w:t xml:space="preserve"> – BFS is the most likely candidate for a solution. </w:t>
-      </w:r>
-      <w:r>
-        <w:t xml:space="preserve">Implementation with a queue will probably be your best bet. In this case you can look at the labyrinth as a tree and you are traversing it to reach a certain point(searching). In a maze this type of solution would look like a wave staring from the initial point and radiating toward the goal. </w:t>
-      </w:r>
-    </w:p>
-    <w:p>
-      <w:r>
-        <w:rPr>
-          <w:b/>
-        </w:rPr>
-        <w:t>Shortest Path to all points</w:t>
-      </w:r>
-      <w:r>
-        <w:t xml:space="preserve"> – Dijkstra is the most likely candidate for a solution. In this case the maze needs to be viewed as a graph. It will be covered in the graph section.</w:t>
-      </w:r>
-    </w:p>
-    <w:p>
-      <w:r>
-        <w:rPr>
-          <w:b/>
-        </w:rPr>
-        <w:t>Longest Path to a point</w:t>
-      </w:r>
-      <w:r>
-        <w:t xml:space="preserve"> – DFS or BFS, but in my opinion DFS is much simpler to implement. This type of solution is also known as backtracking. The general idea is you take a path to its end, and then go back a step and go in a different direction until again the path ends. The method ends when there is nowhere to go and nowhere to backtrack to. </w:t>
-      </w:r>
-    </w:p>
-    <w:p>
-      <w:r>
-        <w:rPr>
-          <w:b/>
-        </w:rPr>
-        <w:t>All paths that satisfy a conditio</w:t>
-      </w:r>
-      <w:r>
-        <w:t xml:space="preserve">n – BFS as the paths radiate from starting point and stop when then satisfy a condition. </w:t>
-      </w:r>
-    </w:p>
-    <w:p>
-      <w:r>
-        <w:t>There are few examples</w:t>
-      </w:r>
-      <w:r>
-        <w:t xml:space="preserve"> recursion in Recursion project. </w:t>
-      </w:r>
-    </w:p>
-    <w:p/>
-    <w:p/>
+    </w:p>
     <w:sectPr>
       <w:pgSz w:w="11906" w:h="16838"/>
       <w:pgMar w:top="1440" w:right="1440" w:bottom="1440" w:left="1440" w:header="708" w:footer="708" w:gutter="0"/>
@@ -1266,6 +1452,7 @@
   <w:style w:type="character" w:default="1" w:styleId="DefaultParagraphFont">
     <w:name w:val="Default Paragraph Font"/>
     <w:uiPriority w:val="1"/>
+    <w:semiHidden/>
     <w:unhideWhenUsed/>
   </w:style>
   <w:style w:type="table" w:default="1" w:styleId="TableNormal">

</xml_diff>